<commit_message>
changed protocol and implemented DBConnector
</commit_message>
<xml_diff>
--- a/documents/00_Sitzungen/Meilenstein_1/Protokoll Meilensteinsitzung 1.docx
+++ b/documents/00_Sitzungen/Meilenstein_1/Protokoll Meilensteinsitzung 1.docx
@@ -5,29 +5,28 @@
     <w:p>
       <w:pPr>
         <w:pStyle w:val="Title"/>
-      </w:pPr>
-      <w:proofErr w:type="spellStart"/>
-      <w:r>
-        <w:t>Protokoll</w:t>
-      </w:r>
-      <w:proofErr w:type="spellEnd"/>
-      <w:r>
-        <w:t xml:space="preserve"> </w:t>
-      </w:r>
-      <w:proofErr w:type="spellStart"/>
-      <w:r>
-        <w:t>Meilensteinsitzung</w:t>
-      </w:r>
-      <w:proofErr w:type="spellEnd"/>
-      <w:r>
-        <w:t xml:space="preserve"> 1</w:t>
+        <w:rPr>
+          <w:lang w:val="de-DE"/>
+        </w:rPr>
+      </w:pPr>
+      <w:r>
+        <w:rPr>
+          <w:lang w:val="de-DE"/>
+        </w:rPr>
+        <w:t>Protokoll Meilensteinsitzung 1</w:t>
       </w:r>
     </w:p>
     <w:p>
       <w:pPr>
         <w:pStyle w:val="Subtitle"/>
-      </w:pPr>
-      <w:r>
+        <w:rPr>
+          <w:lang w:val="de-DE"/>
+        </w:rPr>
+      </w:pPr>
+      <w:r>
+        <w:rPr>
+          <w:lang w:val="de-DE"/>
+        </w:rPr>
         <w:t>Avocado Share</w:t>
       </w:r>
     </w:p>
@@ -83,16 +82,8 @@
         <w:rPr>
           <w:lang w:val="de-DE"/>
         </w:rPr>
-        <w:t xml:space="preserve">Prof. Max </w:t>
-      </w:r>
-      <w:proofErr w:type="spellStart"/>
-      <w:r>
-        <w:rPr>
-          <w:lang w:val="de-DE"/>
-        </w:rPr>
-        <w:t>Lemmenmeier</w:t>
-      </w:r>
-      <w:proofErr w:type="spellEnd"/>
+        <w:t>Prof. Max Lemmenmeier</w:t>
+      </w:r>
       <w:r>
         <w:rPr>
           <w:lang w:val="de-DE"/>
@@ -120,8 +111,6 @@
         </w:rPr>
         <w:t>(Protokollführer)</w:t>
       </w:r>
-      <w:bookmarkStart w:id="0" w:name="_GoBack"/>
-      <w:bookmarkEnd w:id="0"/>
       <w:r>
         <w:rPr>
           <w:lang w:val="de-DE"/>
@@ -154,20 +143,7 @@
           <w:lang w:val="de-DE"/>
         </w:rPr>
         <w:br/>
-      </w:r>
-      <w:proofErr w:type="spellStart"/>
-      <w:r>
-        <w:rPr>
-          <w:lang w:val="de-DE"/>
-        </w:rPr>
-        <w:t>Thien</w:t>
-      </w:r>
-      <w:proofErr w:type="spellEnd"/>
-      <w:r>
-        <w:rPr>
-          <w:lang w:val="de-DE"/>
-        </w:rPr>
-        <w:t xml:space="preserve"> Dang Nguyen</w:t>
+        <w:t>Thien Dang Nguyen</w:t>
       </w:r>
     </w:p>
     <w:p>
@@ -230,6 +206,9 @@
     <w:p>
       <w:pPr>
         <w:pStyle w:val="Heading2"/>
+        <w:rPr>
+          <w:lang w:val="de-DE"/>
+        </w:rPr>
       </w:pPr>
       <w:r>
         <w:rPr>
@@ -262,14 +241,12 @@
           <w:lang w:val="de-DE"/>
         </w:rPr>
       </w:pPr>
-      <w:proofErr w:type="spellStart"/>
       <w:r>
         <w:rPr>
           <w:lang w:val="de-DE"/>
         </w:rPr>
         <w:t>Begrüssung</w:t>
       </w:r>
-      <w:proofErr w:type="spellEnd"/>
     </w:p>
     <w:p>
       <w:pPr>
@@ -300,19 +277,11 @@
           <w:lang w:val="en"/>
         </w:rPr>
       </w:pPr>
-      <w:proofErr w:type="spellStart"/>
-      <w:r>
-        <w:rPr>
-          <w:lang w:val="en"/>
-        </w:rPr>
-        <w:t>Abgeschlossene</w:t>
-      </w:r>
-      <w:proofErr w:type="spellEnd"/>
-      <w:r>
-        <w:rPr>
-          <w:lang w:val="en"/>
-        </w:rPr>
-        <w:t xml:space="preserve"> Tasks</w:t>
+      <w:r>
+        <w:rPr>
+          <w:lang w:val="en"/>
+        </w:rPr>
+        <w:t>Abgeschlossene Tasks</w:t>
       </w:r>
     </w:p>
     <w:p>
@@ -326,14 +295,12 @@
           <w:lang w:val="en"/>
         </w:rPr>
       </w:pPr>
-      <w:proofErr w:type="spellStart"/>
       <w:r>
         <w:rPr>
           <w:lang w:val="en"/>
         </w:rPr>
         <w:t>Zeitplan</w:t>
       </w:r>
-      <w:proofErr w:type="spellEnd"/>
     </w:p>
     <w:p>
       <w:pPr>
@@ -364,33 +331,17 @@
           <w:lang w:val="en"/>
         </w:rPr>
       </w:pPr>
-      <w:proofErr w:type="spellStart"/>
-      <w:r>
-        <w:rPr>
-          <w:lang w:val="en"/>
-        </w:rPr>
-        <w:t>Besprechung</w:t>
-      </w:r>
-      <w:proofErr w:type="spellEnd"/>
-      <w:r>
-        <w:rPr>
-          <w:lang w:val="en"/>
-        </w:rPr>
-        <w:t xml:space="preserve"> des </w:t>
-      </w:r>
-      <w:proofErr w:type="spellStart"/>
-      <w:r>
-        <w:rPr>
-          <w:lang w:val="en"/>
-        </w:rPr>
-        <w:t>Datenbank</w:t>
-      </w:r>
-      <w:proofErr w:type="spellEnd"/>
-      <w:r>
-        <w:rPr>
-          <w:lang w:val="en"/>
-        </w:rPr>
-        <w:t>-Design</w:t>
+      <w:r>
+        <w:rPr>
+          <w:lang w:val="en"/>
+        </w:rPr>
+        <w:t xml:space="preserve">Besprechung des </w:t>
+      </w:r>
+      <w:r>
+        <w:rPr>
+          <w:lang w:val="en"/>
+        </w:rPr>
+        <w:t>Datenbank-Design</w:t>
       </w:r>
       <w:r>
         <w:rPr>
@@ -410,28 +361,12 @@
           <w:lang w:val="en"/>
         </w:rPr>
       </w:pPr>
-      <w:proofErr w:type="spellStart"/>
-      <w:r>
-        <w:rPr>
-          <w:lang w:val="en"/>
-        </w:rPr>
-        <w:t>Präsentation</w:t>
-      </w:r>
-      <w:proofErr w:type="spellEnd"/>
-      <w:r>
-        <w:rPr>
-          <w:lang w:val="en"/>
-        </w:rPr>
-        <w:t xml:space="preserve"> des UI-Design-</w:t>
-      </w:r>
-      <w:proofErr w:type="spellStart"/>
-      <w:r>
-        <w:rPr>
-          <w:lang w:val="en"/>
-        </w:rPr>
-        <w:t>Entwurfs</w:t>
-      </w:r>
-      <w:proofErr w:type="spellEnd"/>
+      <w:r>
+        <w:rPr>
+          <w:lang w:val="en"/>
+        </w:rPr>
+        <w:t>Präsentation des UI-Design-Entwurfs</w:t>
+      </w:r>
     </w:p>
     <w:p>
       <w:pPr>
@@ -444,28 +379,12 @@
           <w:lang w:val="en"/>
         </w:rPr>
       </w:pPr>
-      <w:proofErr w:type="spellStart"/>
-      <w:r>
-        <w:rPr>
-          <w:lang w:val="en"/>
-        </w:rPr>
-        <w:t>Erläuterung</w:t>
-      </w:r>
-      <w:proofErr w:type="spellEnd"/>
-      <w:r>
-        <w:rPr>
-          <w:lang w:val="en"/>
-        </w:rPr>
-        <w:t xml:space="preserve"> des </w:t>
-      </w:r>
-      <w:proofErr w:type="spellStart"/>
-      <w:r>
-        <w:rPr>
-          <w:lang w:val="en"/>
-        </w:rPr>
-        <w:t>Softwarearchitektur-Entwurfs</w:t>
-      </w:r>
-      <w:proofErr w:type="spellEnd"/>
+      <w:r>
+        <w:rPr>
+          <w:lang w:val="en"/>
+        </w:rPr>
+        <w:t>Erläuterung des Softwarearchitektur-Entwurfs</w:t>
+      </w:r>
     </w:p>
     <w:p>
       <w:pPr>
@@ -478,28 +397,12 @@
           <w:lang w:val="en"/>
         </w:rPr>
       </w:pPr>
-      <w:proofErr w:type="spellStart"/>
-      <w:r>
-        <w:rPr>
-          <w:lang w:val="en"/>
-        </w:rPr>
-        <w:t>Fragen</w:t>
-      </w:r>
-      <w:proofErr w:type="spellEnd"/>
-      <w:r>
-        <w:rPr>
-          <w:lang w:val="en"/>
-        </w:rPr>
-        <w:t xml:space="preserve"> der </w:t>
-      </w:r>
-      <w:proofErr w:type="spellStart"/>
-      <w:r>
-        <w:rPr>
-          <w:lang w:val="en"/>
-        </w:rPr>
-        <w:t>Kundenseite</w:t>
-      </w:r>
-      <w:proofErr w:type="spellEnd"/>
+      <w:r>
+        <w:rPr>
+          <w:lang w:val="en"/>
+        </w:rPr>
+        <w:t>Fragen der Kundenseite</w:t>
+      </w:r>
     </w:p>
     <w:p>
       <w:pPr>
@@ -512,26 +415,293 @@
           <w:lang w:val="en"/>
         </w:rPr>
       </w:pPr>
-      <w:proofErr w:type="spellStart"/>
       <w:r>
         <w:rPr>
           <w:lang w:val="en"/>
         </w:rPr>
         <w:t>Ausblick</w:t>
       </w:r>
-      <w:proofErr w:type="spellEnd"/>
-    </w:p>
-    <w:p>
-      <w:pPr>
-        <w:rPr>
-          <w:lang w:val="en"/>
-        </w:rPr>
-      </w:pPr>
-    </w:p>
-    <w:p>
-      <w:pPr>
-        <w:rPr>
-          <w:lang w:val="en"/>
+    </w:p>
+    <w:p>
+      <w:pPr>
+        <w:pStyle w:val="Heading1"/>
+        <w:rPr>
+          <w:lang w:val="en"/>
+        </w:rPr>
+      </w:pPr>
+      <w:r>
+        <w:rPr>
+          <w:lang w:val="en"/>
+        </w:rPr>
+        <w:t>Ablauf</w:t>
+      </w:r>
+    </w:p>
+    <w:p>
+      <w:pPr>
+        <w:rPr>
+          <w:lang w:val="de-DE"/>
+        </w:rPr>
+      </w:pPr>
+      <w:r>
+        <w:rPr>
+          <w:lang w:val="de-DE"/>
+        </w:rPr>
+        <w:t xml:space="preserve">Sacha Bergmann eröffnete </w:t>
+      </w:r>
+      <w:r>
+        <w:rPr>
+          <w:lang w:val="de-DE"/>
+        </w:rPr>
+        <w:t>die Sitzung pünktlich um 16:20 und begrüsste die Anwesenden.</w:t>
+      </w:r>
+    </w:p>
+    <w:p>
+      <w:pPr>
+        <w:rPr>
+          <w:lang w:val="de-DE"/>
+        </w:rPr>
+      </w:pPr>
+      <w:r>
+        <w:rPr>
+          <w:lang w:val="de-DE"/>
+        </w:rPr>
+        <w:t xml:space="preserve">Die Ausführungen des Sitzungsleiters zeigten, dass alle Tasks des 1. Meilensteines erfolgreich abgeschlossen wurden und man sich gut im Zeitplan befindet. </w:t>
+      </w:r>
+      <w:r>
+        <w:rPr>
+          <w:lang w:val="de-DE"/>
+        </w:rPr>
+        <w:br/>
+        <w:t xml:space="preserve">Herr Nguyen präsentierte dann den aktuellen Projektstand und demonstrierte die schon erstellten Seiten. </w:t>
+      </w:r>
+    </w:p>
+    <w:p>
+      <w:pPr>
+        <w:rPr>
+          <w:lang w:val="de-DE"/>
+        </w:rPr>
+      </w:pPr>
+      <w:r>
+        <w:rPr>
+          <w:lang w:val="de-DE"/>
+        </w:rPr>
+        <w:t>Das Datenbank-Design wurde von Herr Müller vorgestellt. Nach kurzen Disskussionen beschloss man dort noch gewisse Änderungen vorzunehmen (siehe Beschlüsse)</w:t>
+      </w:r>
+    </w:p>
+    <w:p>
+      <w:pPr>
+        <w:rPr>
+          <w:lang w:val="de-DE"/>
+        </w:rPr>
+      </w:pPr>
+      <w:r>
+        <w:rPr>
+          <w:lang w:val="de-DE"/>
+        </w:rPr>
+        <w:t>Das UI-Design und die Software-Architektur wurden von Herrn Kunz und Herrn Bergmann vorgestellt und es war kein Wunsch nach Veränderungen daran geäussert worden.</w:t>
+      </w:r>
+    </w:p>
+    <w:p>
+      <w:pPr>
+        <w:rPr>
+          <w:lang w:val="de-DE"/>
+        </w:rPr>
+      </w:pPr>
+      <w:r>
+        <w:rPr>
+          <w:lang w:val="de-DE"/>
+        </w:rPr>
+        <w:t xml:space="preserve">Von der Kundenseite kamen keine Fragen und so zeigte der Sitzungsleiter noch die Tasks des nächsten Meilensteines. </w:t>
+      </w:r>
+    </w:p>
+    <w:p>
+      <w:pPr>
+        <w:rPr>
+          <w:lang w:val="de-DE"/>
+        </w:rPr>
+      </w:pPr>
+      <w:r>
+        <w:rPr>
+          <w:lang w:val="de-DE"/>
+        </w:rPr>
+        <w:t>Die Sitzung wurde um 16:45 geschlossen.</w:t>
+      </w:r>
+    </w:p>
+    <w:p>
+      <w:pPr>
+        <w:pStyle w:val="Heading1"/>
+        <w:rPr>
+          <w:lang w:val="de-DE"/>
+        </w:rPr>
+      </w:pPr>
+      <w:r>
+        <w:rPr>
+          <w:lang w:val="de-DE"/>
+        </w:rPr>
+        <w:lastRenderedPageBreak/>
+        <w:t>Entschlüsse</w:t>
+      </w:r>
+    </w:p>
+    <w:tbl>
+      <w:tblPr>
+        <w:tblStyle w:val="TableGrid"/>
+        <w:tblW w:w="9487" w:type="dxa"/>
+        <w:tblLook w:val="04A0" w:firstRow="1" w:lastRow="0" w:firstColumn="1" w:lastColumn="0" w:noHBand="0" w:noVBand="1"/>
+      </w:tblPr>
+      <w:tblGrid>
+        <w:gridCol w:w="3162"/>
+        <w:gridCol w:w="3162"/>
+        <w:gridCol w:w="3163"/>
+      </w:tblGrid>
+      <w:tr>
+        <w:trPr>
+          <w:trHeight w:val="1557"/>
+        </w:trPr>
+        <w:tc>
+          <w:tcPr>
+            <w:tcW w:w="3162" w:type="dxa"/>
+          </w:tcPr>
+          <w:p>
+            <w:pPr>
+              <w:rPr>
+                <w:lang w:val="de-DE"/>
+              </w:rPr>
+            </w:pPr>
+            <w:r>
+              <w:rPr>
+                <w:lang w:val="de-DE"/>
+              </w:rPr>
+              <w:t>Datenbank-Design</w:t>
+            </w:r>
+          </w:p>
+        </w:tc>
+        <w:tc>
+          <w:tcPr>
+            <w:tcW w:w="3162" w:type="dxa"/>
+          </w:tcPr>
+          <w:p>
+            <w:pPr>
+              <w:rPr>
+                <w:lang w:val="de-DE"/>
+              </w:rPr>
+            </w:pPr>
+            <w:r>
+              <w:rPr>
+                <w:lang w:val="de-DE"/>
+              </w:rPr>
+              <w:t xml:space="preserve">Es wurde beschlossen eine gewisse </w:t>
+            </w:r>
+            <w:bookmarkStart w:id="0" w:name="_GoBack"/>
+            <w:bookmarkEnd w:id="0"/>
+          </w:p>
+        </w:tc>
+        <w:tc>
+          <w:tcPr>
+            <w:tcW w:w="3163" w:type="dxa"/>
+          </w:tcPr>
+          <w:p>
+            <w:pPr>
+              <w:rPr>
+                <w:lang w:val="de-DE"/>
+              </w:rPr>
+            </w:pPr>
+          </w:p>
+        </w:tc>
+      </w:tr>
+      <w:tr>
+        <w:trPr>
+          <w:trHeight w:val="1606"/>
+        </w:trPr>
+        <w:tc>
+          <w:tcPr>
+            <w:tcW w:w="3162" w:type="dxa"/>
+          </w:tcPr>
+          <w:p>
+            <w:pPr>
+              <w:rPr>
+                <w:lang w:val="de-DE"/>
+              </w:rPr>
+            </w:pPr>
+          </w:p>
+        </w:tc>
+        <w:tc>
+          <w:tcPr>
+            <w:tcW w:w="3162" w:type="dxa"/>
+          </w:tcPr>
+          <w:p>
+            <w:pPr>
+              <w:rPr>
+                <w:lang w:val="de-DE"/>
+              </w:rPr>
+            </w:pPr>
+          </w:p>
+        </w:tc>
+        <w:tc>
+          <w:tcPr>
+            <w:tcW w:w="3163" w:type="dxa"/>
+          </w:tcPr>
+          <w:p>
+            <w:pPr>
+              <w:rPr>
+                <w:lang w:val="de-DE"/>
+              </w:rPr>
+            </w:pPr>
+          </w:p>
+        </w:tc>
+      </w:tr>
+      <w:tr>
+        <w:trPr>
+          <w:trHeight w:val="1557"/>
+        </w:trPr>
+        <w:tc>
+          <w:tcPr>
+            <w:tcW w:w="3162" w:type="dxa"/>
+          </w:tcPr>
+          <w:p>
+            <w:pPr>
+              <w:rPr>
+                <w:lang w:val="de-DE"/>
+              </w:rPr>
+            </w:pPr>
+          </w:p>
+        </w:tc>
+        <w:tc>
+          <w:tcPr>
+            <w:tcW w:w="3162" w:type="dxa"/>
+          </w:tcPr>
+          <w:p>
+            <w:pPr>
+              <w:rPr>
+                <w:lang w:val="de-DE"/>
+              </w:rPr>
+            </w:pPr>
+          </w:p>
+        </w:tc>
+        <w:tc>
+          <w:tcPr>
+            <w:tcW w:w="3163" w:type="dxa"/>
+          </w:tcPr>
+          <w:p>
+            <w:pPr>
+              <w:rPr>
+                <w:lang w:val="de-DE"/>
+              </w:rPr>
+            </w:pPr>
+          </w:p>
+        </w:tc>
+      </w:tr>
+    </w:tbl>
+    <w:p>
+      <w:pPr>
+        <w:rPr>
+          <w:lang w:val="de-DE"/>
+        </w:rPr>
+      </w:pPr>
+    </w:p>
+    <w:p>
+      <w:pPr>
+        <w:rPr>
+          <w:lang w:val="de-DE"/>
         </w:rPr>
       </w:pPr>
     </w:p>
@@ -777,6 +947,7 @@
     <w:lsdException w:name="HTML Sample" w:semiHidden="1" w:unhideWhenUsed="1"/>
     <w:lsdException w:name="HTML Typewriter" w:semiHidden="1" w:unhideWhenUsed="1"/>
     <w:lsdException w:name="HTML Variable" w:semiHidden="1" w:unhideWhenUsed="1"/>
+    <w:lsdException w:name="Normal Table" w:semiHidden="1" w:unhideWhenUsed="1"/>
     <w:lsdException w:name="annotation subject" w:semiHidden="1" w:unhideWhenUsed="1"/>
     <w:lsdException w:name="No List" w:semiHidden="1" w:unhideWhenUsed="1"/>
     <w:lsdException w:name="Outline List 1" w:semiHidden="1" w:unhideWhenUsed="1"/>
@@ -823,8 +994,10 @@
     <w:lsdException w:name="Table Subtle 2" w:semiHidden="1" w:unhideWhenUsed="1"/>
     <w:lsdException w:name="Table Web 1" w:semiHidden="1" w:unhideWhenUsed="1"/>
     <w:lsdException w:name="Table Web 2" w:semiHidden="1" w:unhideWhenUsed="1"/>
+    <w:lsdException w:name="Table Web 3" w:semiHidden="1" w:unhideWhenUsed="1"/>
     <w:lsdException w:name="Balloon Text" w:semiHidden="1" w:unhideWhenUsed="1"/>
     <w:lsdException w:name="Table Grid" w:uiPriority="39"/>
+    <w:lsdException w:name="Table Theme" w:semiHidden="1" w:unhideWhenUsed="1"/>
     <w:lsdException w:name="Placeholder Text" w:semiHidden="1"/>
     <w:lsdException w:name="No Spacing" w:uiPriority="1" w:qFormat="1"/>
     <w:lsdException w:name="Light Shading" w:uiPriority="60"/>
@@ -1046,6 +1219,27 @@
     <w:name w:val="Normal"/>
     <w:qFormat/>
   </w:style>
+  <w:style w:type="paragraph" w:styleId="Heading1">
+    <w:name w:val="heading 1"/>
+    <w:basedOn w:val="Normal"/>
+    <w:next w:val="Normal"/>
+    <w:link w:val="Heading1Char"/>
+    <w:uiPriority w:val="9"/>
+    <w:qFormat/>
+    <w:rsid w:val="00686355"/>
+    <w:pPr>
+      <w:keepNext/>
+      <w:keepLines/>
+      <w:spacing w:before="240" w:after="0"/>
+      <w:outlineLvl w:val="0"/>
+    </w:pPr>
+    <w:rPr>
+      <w:rFonts w:asciiTheme="majorHAnsi" w:eastAsiaTheme="majorEastAsia" w:hAnsiTheme="majorHAnsi" w:cstheme="majorBidi"/>
+      <w:color w:val="3E762A" w:themeColor="accent1" w:themeShade="BF"/>
+      <w:sz w:val="32"/>
+      <w:szCs w:val="32"/>
+    </w:rPr>
+  </w:style>
   <w:style w:type="paragraph" w:styleId="Heading2">
     <w:name w:val="heading 2"/>
     <w:basedOn w:val="Normal"/>
@@ -1071,6 +1265,7 @@
   <w:style w:type="character" w:default="1" w:styleId="DefaultParagraphFont">
     <w:name w:val="Default Paragraph Font"/>
     <w:uiPriority w:val="1"/>
+    <w:semiHidden/>
     <w:unhideWhenUsed/>
   </w:style>
   <w:style w:type="table" w:default="1" w:styleId="TableNormal">
@@ -1182,6 +1377,38 @@
       <w:sz w:val="26"/>
       <w:szCs w:val="26"/>
     </w:rPr>
+  </w:style>
+  <w:style w:type="character" w:customStyle="1" w:styleId="Heading1Char">
+    <w:name w:val="Heading 1 Char"/>
+    <w:basedOn w:val="DefaultParagraphFont"/>
+    <w:link w:val="Heading1"/>
+    <w:uiPriority w:val="9"/>
+    <w:rsid w:val="00686355"/>
+    <w:rPr>
+      <w:rFonts w:asciiTheme="majorHAnsi" w:eastAsiaTheme="majorEastAsia" w:hAnsiTheme="majorHAnsi" w:cstheme="majorBidi"/>
+      <w:color w:val="3E762A" w:themeColor="accent1" w:themeShade="BF"/>
+      <w:sz w:val="32"/>
+      <w:szCs w:val="32"/>
+    </w:rPr>
+  </w:style>
+  <w:style w:type="table" w:styleId="TableGrid">
+    <w:name w:val="Table Grid"/>
+    <w:basedOn w:val="TableNormal"/>
+    <w:uiPriority w:val="39"/>
+    <w:rsid w:val="00686355"/>
+    <w:pPr>
+      <w:spacing w:after="0" w:line="240" w:lineRule="auto"/>
+    </w:pPr>
+    <w:tblPr>
+      <w:tblBorders>
+        <w:top w:val="single" w:sz="4" w:space="0" w:color="auto"/>
+        <w:left w:val="single" w:sz="4" w:space="0" w:color="auto"/>
+        <w:bottom w:val="single" w:sz="4" w:space="0" w:color="auto"/>
+        <w:right w:val="single" w:sz="4" w:space="0" w:color="auto"/>
+        <w:insideH w:val="single" w:sz="4" w:space="0" w:color="auto"/>
+        <w:insideV w:val="single" w:sz="4" w:space="0" w:color="auto"/>
+      </w:tblBorders>
+    </w:tblPr>
   </w:style>
 </w:styles>
 </file>
@@ -1437,4 +1664,16 @@
     </a:ext>
   </a:extLst>
 </a:theme>
+</file>
+
+<file path=customXml/item1.xml><?xml version="1.0" encoding="utf-8"?>
+<b:Sources xmlns:b="http://schemas.openxmlformats.org/officeDocument/2006/bibliography" xmlns="http://schemas.openxmlformats.org/officeDocument/2006/bibliography" SelectedStyle="\APASixthEditionOfficeOnline.xsl" StyleName="APA" Version="6"/>
+</file>
+
+<file path=customXml/itemProps1.xml><?xml version="1.0" encoding="utf-8"?>
+<ds:datastoreItem xmlns:ds="http://schemas.openxmlformats.org/officeDocument/2006/customXml" ds:itemID="{9F2ED2CA-DB8D-4767-A18E-D7CA4900898E}">
+  <ds:schemaRefs>
+    <ds:schemaRef ds:uri="http://schemas.openxmlformats.org/officeDocument/2006/bibliography"/>
+  </ds:schemaRefs>
+</ds:datastoreItem>
 </file>
</xml_diff>